<commit_message>
got into it and completed assignment. Styling and validating from here on out
</commit_message>
<xml_diff>
--- a/Instructions.docx
+++ b/Instructions.docx
@@ -626,6 +626,7 @@
           <w:szCs w:val="21"/>
         </w:rPr>
       </w:pPr>
+      <w:bookmarkStart w:id="0" w:name="_GoBack"/>
       <w:proofErr w:type="gramStart"/>
       <w:r>
         <w:rPr>
@@ -663,29 +664,18 @@
           <w:szCs w:val="21"/>
           <w:u w:val="single"/>
         </w:rPr>
-        <w:t>.</w:t>
-      </w:r>
-      <w:bookmarkStart w:id="0" w:name="_GoBack"/>
+        <w:t>./Assets/04-web-apis-homework-demo.gif</w:t>
+      </w:r>
+      <w:r>
+        <w:rPr>
+          <w:rFonts w:ascii="Consolas" w:eastAsia="Times New Roman" w:hAnsi="Consolas" w:cs="Times New Roman"/>
+          <w:color w:val="D4D4D4"/>
+          <w:sz w:val="21"/>
+          <w:szCs w:val="21"/>
+        </w:rPr>
+        <w:t>)</w:t>
+      </w:r>
       <w:bookmarkEnd w:id="0"/>
-      <w:r>
-        <w:rPr>
-          <w:rFonts w:ascii="Consolas" w:eastAsia="Times New Roman" w:hAnsi="Consolas" w:cs="Times New Roman"/>
-          <w:color w:val="D4D4D4"/>
-          <w:sz w:val="21"/>
-          <w:szCs w:val="21"/>
-          <w:u w:val="single"/>
-        </w:rPr>
-        <w:t>/Assets/04-web-apis-homework-demo.gif</w:t>
-      </w:r>
-      <w:r>
-        <w:rPr>
-          <w:rFonts w:ascii="Consolas" w:eastAsia="Times New Roman" w:hAnsi="Consolas" w:cs="Times New Roman"/>
-          <w:color w:val="D4D4D4"/>
-          <w:sz w:val="21"/>
-          <w:szCs w:val="21"/>
-        </w:rPr>
-        <w:t>)</w:t>
-      </w:r>
     </w:p>
     <w:p>
       <w:pPr>
@@ -892,6 +882,11 @@
           <w:szCs w:val="21"/>
         </w:rPr>
         <w:t>© 2019 Trilogy Education Services, a 2U, Inc. brand. All Rights Reserved.</w:t>
+      </w:r>
+    </w:p>
+    <w:p>
+      <w:r>
+        <w:br w:type="page"/>
       </w:r>
     </w:p>
     <w:p>

</xml_diff>